<commit_message>
Program.cs, adding try catch to deal with exception gracefully.
</commit_message>
<xml_diff>
--- a/UserGenerator/Result/Result_Staff.docx
+++ b/UserGenerator/Result/Result_Staff.docx
@@ -26,7 +26,7 @@
             <wp:extent cx="3429000" cy="2673350"/>
             <wp:effectExtent l="0" t="0" r="0" b="0"/>
             <wp:wrapNone/>
-            <wp:docPr id="1" name="_x0000_s1313"/>
+            <wp:docPr id="1" name="_x0000_s1097"/>
             <wp:cNvGraphicFramePr>
               <a:graphicFrameLocks xmlns:a="http://schemas.openxmlformats.org/drawingml/2006/main" noChangeAspect="1"/>
             </wp:cNvGraphicFramePr>
@@ -34,7 +34,7 @@
               <a:graphicData uri="http://schemas.openxmlformats.org/drawingml/2006/picture">
                 <pic:pic xmlns:pic="http://schemas.openxmlformats.org/drawingml/2006/picture">
                   <pic:nvPicPr>
-                    <pic:cNvPr id="0" name="_x0000_s1313"/>
+                    <pic:cNvPr id="0" name="_x0000_s1097"/>
                     <pic:cNvPicPr/>
                   </pic:nvPicPr>
                   <pic:blipFill>
@@ -87,7 +87,7 @@
             <wp:extent cx="3429000" cy="2673350"/>
             <wp:effectExtent l="0" t="0" r="0" b="0"/>
             <wp:wrapNone/>
-            <wp:docPr id="2" name="_x0000_s1314"/>
+            <wp:docPr id="2" name="_x0000_s1098"/>
             <wp:cNvGraphicFramePr>
               <a:graphicFrameLocks xmlns:a="http://schemas.openxmlformats.org/drawingml/2006/main" noChangeAspect="1"/>
             </wp:cNvGraphicFramePr>
@@ -95,7 +95,7 @@
               <a:graphicData uri="http://schemas.openxmlformats.org/drawingml/2006/picture">
                 <pic:pic xmlns:pic="http://schemas.openxmlformats.org/drawingml/2006/picture">
                   <pic:nvPicPr>
-                    <pic:cNvPr id="0" name="_x0000_s1314"/>
+                    <pic:cNvPr id="0" name="_x0000_s1098"/>
                     <pic:cNvPicPr/>
                   </pic:nvPicPr>
                   <pic:blipFill>
@@ -147,7 +147,7 @@
                 <wp:extent cx="1371600" cy="394970"/>
                 <wp:effectExtent l="19050" t="0" r="38100" b="24130"/>
                 <wp:wrapNone/>
-                <wp:docPr id="3" name="_x0000_s1315"/>
+                <wp:docPr id="3" name="_x0000_s1099"/>
                 <wp:cNvGraphicFramePr>
                   <a:graphicFrameLocks xmlns:a="http://schemas.openxmlformats.org/drawingml/2006/main" noChangeAspect="1"/>
                 </wp:cNvGraphicFramePr>
@@ -206,7 +206,7 @@
                       </wps:wsp>
                       <pic:pic xmlns:pic="http://schemas.openxmlformats.org/drawingml/2006/picture">
                         <pic:nvPicPr>
-                          <pic:cNvPr id="0" name="_x0000_s1317"/>
+                          <pic:cNvPr id="0" name="_x0000_s1101"/>
                           <pic:cNvPicPr/>
                         </pic:nvPicPr>
                         <pic:blipFill>
@@ -237,9 +237,9 @@
           </mc:Choice>
           <mc:Fallback>
             <w:pict>
-              <v:group id="_x0000_s1315" o:spid="_x0000_s1343" style="height:31.1pt;margin-left:286.25pt;margin-top:13.75pt;mso-wrap-distance-bottom:0;mso-wrap-distance-left:9pt;mso-wrap-distance-right:9pt;mso-wrap-distance-top:0;position:absolute;width:108pt;z-index:251675648" coordorigin="0,0" coordsize="1371600,394970">
-                <v:shape id="_x0000_s1316" o:spid="_x0000_s1344" type="#_x0000_t9" style="height:394970;mso-wrap-style:square;position:absolute;v-text-anchor:middle;visibility:visible;width:1371600" adj="1555" fillcolor="white" strokecolor="#8f8f8f" strokeweight="1pt"/>
-                <v:shape id="_x0000_s1317" o:spid="_x0000_s1345" type="#_x0000_t75" style="height:367665;left:95535;mso-wrap-style:square;position:absolute;top:27295;visibility:visible;width:1162050" o:bwmode="auto" filled="f" stroked="f">
+              <v:group id="_x0000_s1099" o:spid="_x0000_s1127" style="height:31.1pt;margin-left:286.25pt;margin-top:13.75pt;mso-wrap-distance-bottom:0;mso-wrap-distance-left:9pt;mso-wrap-distance-right:9pt;mso-wrap-distance-top:0;position:absolute;width:108pt;z-index:251675648" coordorigin="0,0" coordsize="1371600,394970">
+                <v:shape id="_x0000_s1100" o:spid="_x0000_s1128" type="#_x0000_t9" style="height:394970;mso-wrap-style:square;position:absolute;v-text-anchor:middle;visibility:visible;width:1371600" adj="1555" fillcolor="white" strokecolor="#8f8f8f" strokeweight="1pt"/>
+                <v:shape id="_x0000_s1101" o:spid="_x0000_s1129" type="#_x0000_t75" style="height:367665;left:95535;mso-wrap-style:square;position:absolute;top:27295;visibility:visible;width:1162050" o:bwmode="auto" filled="f" stroked="f">
                   <v:imagedata r:id="rId5" o:title=""/>
                   <o:lock v:ext="edit" aspectratio="t"/>
                   <w10:bordertop type="none" width="0"/>
@@ -270,7 +270,7 @@
                 <wp:extent cx="1371600" cy="394970"/>
                 <wp:effectExtent l="19050" t="0" r="38100" b="24130"/>
                 <wp:wrapNone/>
-                <wp:docPr id="4" name="_x0000_s1318"/>
+                <wp:docPr id="4" name="_x0000_s1102"/>
                 <wp:cNvGraphicFramePr>
                   <a:graphicFrameLocks xmlns:a="http://schemas.openxmlformats.org/drawingml/2006/main" noChangeAspect="1"/>
                 </wp:cNvGraphicFramePr>
@@ -329,7 +329,7 @@
                       </wps:wsp>
                       <pic:pic xmlns:pic="http://schemas.openxmlformats.org/drawingml/2006/picture">
                         <pic:nvPicPr>
-                          <pic:cNvPr id="0" name="_x0000_s1320"/>
+                          <pic:cNvPr id="0" name="_x0000_s1104"/>
                           <pic:cNvPicPr/>
                         </pic:nvPicPr>
                         <pic:blipFill>
@@ -360,9 +360,9 @@
           </mc:Choice>
           <mc:Fallback>
             <w:pict>
-              <v:group id="_x0000_s1318" o:spid="_x0000_s1346" style="height:31.1pt;margin-left:6.4pt;margin-top:14pt;mso-wrap-distance-bottom:0;mso-wrap-distance-left:9pt;mso-wrap-distance-right:9pt;mso-wrap-distance-top:0;position:absolute;width:108pt;z-index:251673600" coordorigin="0,0" coordsize="1371600,394970">
-                <v:shape id="_x0000_s1319" o:spid="_x0000_s1347" type="#_x0000_t9" style="height:394970;mso-wrap-style:square;position:absolute;v-text-anchor:middle;visibility:visible;width:1371600" adj="1555" fillcolor="white" strokecolor="#8f8f8f" strokeweight="1pt"/>
-                <v:shape id="_x0000_s1320" o:spid="_x0000_s1348" type="#_x0000_t75" style="height:367665;left:95535;mso-wrap-style:square;position:absolute;top:27295;visibility:visible;width:1162050" o:bwmode="auto" filled="f" stroked="f">
+              <v:group id="_x0000_s1102" o:spid="_x0000_s1130" style="height:31.1pt;margin-left:6.4pt;margin-top:14pt;mso-wrap-distance-bottom:0;mso-wrap-distance-left:9pt;mso-wrap-distance-right:9pt;mso-wrap-distance-top:0;position:absolute;width:108pt;z-index:251673600" coordorigin="0,0" coordsize="1371600,394970">
+                <v:shape id="_x0000_s1103" o:spid="_x0000_s1131" type="#_x0000_t9" style="height:394970;mso-wrap-style:square;position:absolute;v-text-anchor:middle;visibility:visible;width:1371600" adj="1555" fillcolor="white" strokecolor="#8f8f8f" strokeweight="1pt"/>
+                <v:shape id="_x0000_s1104" o:spid="_x0000_s1132" type="#_x0000_t75" style="height:367665;left:95535;mso-wrap-style:square;position:absolute;top:27295;visibility:visible;width:1162050" o:bwmode="auto" filled="f" stroked="f">
                   <v:imagedata r:id="rId5" o:title=""/>
                   <o:lock v:ext="edit" aspectratio="t"/>
                   <w10:bordertop type="none" width="0"/>
@@ -391,7 +391,7 @@
             <wp:extent cx="414020" cy="414020"/>
             <wp:effectExtent l="0" t="0" r="5080" b="5080"/>
             <wp:wrapNone/>
-            <wp:docPr id="5" name="_x0000_s1321"/>
+            <wp:docPr id="5" name="_x0000_s1105"/>
             <wp:cNvGraphicFramePr>
               <a:graphicFrameLocks xmlns:a="http://schemas.openxmlformats.org/drawingml/2006/main" noChangeAspect="1"/>
             </wp:cNvGraphicFramePr>
@@ -399,7 +399,7 @@
               <a:graphicData uri="http://schemas.openxmlformats.org/drawingml/2006/picture">
                 <pic:pic xmlns:pic="http://schemas.openxmlformats.org/drawingml/2006/picture">
                   <pic:nvPicPr>
-                    <pic:cNvPr id="0" name="_x0000_s1321"/>
+                    <pic:cNvPr id="0" name="_x0000_s1105"/>
                     <pic:cNvPicPr/>
                   </pic:nvPicPr>
                   <pic:blipFill>
@@ -443,7 +443,7 @@
             <wp:extent cx="414020" cy="414020"/>
             <wp:effectExtent l="0" t="0" r="5080" b="5080"/>
             <wp:wrapNone/>
-            <wp:docPr id="6" name="_x0000_s1322"/>
+            <wp:docPr id="6" name="_x0000_s1106"/>
             <wp:cNvGraphicFramePr>
               <a:graphicFrameLocks xmlns:a="http://schemas.openxmlformats.org/drawingml/2006/main" noChangeAspect="1"/>
             </wp:cNvGraphicFramePr>
@@ -451,7 +451,7 @@
               <a:graphicData uri="http://schemas.openxmlformats.org/drawingml/2006/picture">
                 <pic:pic xmlns:pic="http://schemas.openxmlformats.org/drawingml/2006/picture">
                   <pic:nvPicPr>
-                    <pic:cNvPr id="0" name="_x0000_s1322"/>
+                    <pic:cNvPr id="0" name="_x0000_s1106"/>
                     <pic:cNvPicPr/>
                   </pic:nvPicPr>
                   <pic:blipFill>
@@ -530,24 +530,10 @@
             <w:r>
               <w:rPr>
                 <w:rFonts w:ascii="Oswald" w:hAnsi="Oswald"/>
-                <w:sz w:val="28"/>
-              </w:rPr>
-              <w:t xml:space="preserve">Jane</w:t>
-            </w:r>
-            <w:r>
-              <w:rPr>
-                <w:rFonts w:ascii="Oswald" w:hAnsi="Oswald"/>
                 <w:noProof/>
                 <w:sz w:val="28"/>
               </w:rPr>
               <w:t xml:space="preserve"> </w:t>
-            </w:r>
-            <w:r>
-              <w:rPr>
-                <w:rFonts w:ascii="Oswald" w:hAnsi="Oswald"/>
-                <w:sz w:val="28"/>
-              </w:rPr>
-              <w:t xml:space="preserve">Doe</w:t>
             </w:r>
           </w:p>
         </w:tc>
@@ -574,12 +560,6 @@
                 <w:rFonts w:ascii="Oswald" w:hAnsi="Oswald"/>
               </w:rPr>
             </w:pPr>
-            <w:r>
-              <w:rPr>
-                <w:rFonts w:ascii="Oswald" w:hAnsi="Oswald"/>
-              </w:rPr>
-              <w:t xml:space="preserve">Durham</w:t>
-            </w:r>
           </w:p>
         </w:tc>
       </w:tr>
@@ -605,12 +585,6 @@
                 <w:rFonts w:ascii="Oswald" w:hAnsi="Oswald"/>
               </w:rPr>
             </w:pPr>
-            <w:r>
-              <w:rPr>
-                <w:rFonts w:ascii="Oswald" w:hAnsi="Oswald"/>
-              </w:rPr>
-              <w:t xml:space="preserve">Teacher</w:t>
-            </w:r>
           </w:p>
         </w:tc>
       </w:tr>
@@ -638,14 +612,6 @@
                 <w:szCs w:val="96"/>
               </w:rPr>
             </w:pPr>
-            <w:r>
-              <w:rPr>
-                <w:rFonts w:ascii="Archon Code 39 Barcode" w:hAnsi="Archon Code 39 Barcode"/>
-                <w:sz w:val="96"/>
-                <w:szCs w:val="96"/>
-              </w:rPr>
-              <w:t xml:space="preserve">*1*</w:t>
-            </w:r>
           </w:p>
         </w:tc>
       </w:tr>
@@ -728,23 +694,7 @@
                 <w:sz w:val="28"/>
                 <w:szCs w:val="28"/>
               </w:rPr>
-              <w:t xml:space="preserve">John</w:t>
-            </w:r>
-            <w:r>
-              <w:rPr>
-                <w:rFonts w:ascii="Oswald" w:hAnsi="Oswald"/>
-                <w:sz w:val="28"/>
-                <w:szCs w:val="28"/>
-              </w:rPr>
               <w:t xml:space="preserve"> </w:t>
-            </w:r>
-            <w:r>
-              <w:rPr>
-                <w:rFonts w:ascii="Oswald" w:hAnsi="Oswald"/>
-                <w:sz w:val="28"/>
-                <w:szCs w:val="28"/>
-              </w:rPr>
-              <w:t xml:space="preserve">Doe</w:t>
             </w:r>
           </w:p>
         </w:tc>
@@ -771,12 +721,6 @@
                 <w:rFonts w:ascii="Oswald" w:hAnsi="Oswald"/>
               </w:rPr>
             </w:pPr>
-            <w:r>
-              <w:rPr>
-                <w:rFonts w:ascii="Oswald" w:hAnsi="Oswald"/>
-              </w:rPr>
-              <w:t xml:space="preserve">Durham</w:t>
-            </w:r>
           </w:p>
         </w:tc>
       </w:tr>
@@ -802,12 +746,6 @@
                 <w:rFonts w:ascii="Oswald" w:hAnsi="Oswald"/>
               </w:rPr>
             </w:pPr>
-            <w:r>
-              <w:rPr>
-                <w:rFonts w:ascii="Oswald" w:hAnsi="Oswald"/>
-              </w:rPr>
-              <w:t xml:space="preserve">Teacher</w:t>
-            </w:r>
           </w:p>
         </w:tc>
       </w:tr>
@@ -835,14 +773,6 @@
                 <w:szCs w:val="96"/>
               </w:rPr>
             </w:pPr>
-            <w:r>
-              <w:rPr>
-                <w:rFonts w:ascii="Archon Code 39 Barcode" w:hAnsi="Archon Code 39 Barcode"/>
-                <w:sz w:val="96"/>
-                <w:szCs w:val="96"/>
-              </w:rPr>
-              <w:t xml:space="preserve">*2*</w:t>
-            </w:r>
           </w:p>
         </w:tc>
       </w:tr>
@@ -958,23 +888,7 @@
                 <w:sz w:val="28"/>
                 <w:szCs w:val="28"/>
               </w:rPr>
-              <w:t xml:space="preserve">Cecilia </w:t>
-            </w:r>
-            <w:r>
-              <w:rPr>
-                <w:rFonts w:ascii="Oswald" w:hAnsi="Oswald"/>
-                <w:sz w:val="28"/>
-                <w:szCs w:val="28"/>
-              </w:rPr>
               <w:t xml:space="preserve"> </w:t>
-            </w:r>
-            <w:r>
-              <w:rPr>
-                <w:rFonts w:ascii="Oswald" w:hAnsi="Oswald"/>
-                <w:sz w:val="28"/>
-                <w:szCs w:val="28"/>
-              </w:rPr>
-              <w:t xml:space="preserve">P.</w:t>
             </w:r>
           </w:p>
         </w:tc>
@@ -1001,12 +915,6 @@
                 <w:rFonts w:ascii="Oswald" w:hAnsi="Oswald"/>
               </w:rPr>
             </w:pPr>
-            <w:r>
-              <w:rPr>
-                <w:rFonts w:ascii="Oswald" w:hAnsi="Oswald"/>
-              </w:rPr>
-              <w:t xml:space="preserve">Durham</w:t>
-            </w:r>
           </w:p>
         </w:tc>
       </w:tr>
@@ -1032,12 +940,6 @@
                 <w:rFonts w:ascii="Oswald" w:hAnsi="Oswald"/>
               </w:rPr>
             </w:pPr>
-            <w:r>
-              <w:rPr>
-                <w:rFonts w:ascii="Oswald" w:hAnsi="Oswald"/>
-              </w:rPr>
-              <w:t xml:space="preserve">Sales</w:t>
-            </w:r>
           </w:p>
         </w:tc>
       </w:tr>
@@ -1065,14 +967,6 @@
                 <w:szCs w:val="96"/>
               </w:rPr>
             </w:pPr>
-            <w:r>
-              <w:rPr>
-                <w:rFonts w:ascii="Archon Code 39 Barcode" w:hAnsi="Archon Code 39 Barcode"/>
-                <w:sz w:val="96"/>
-                <w:szCs w:val="96"/>
-              </w:rPr>
-              <w:t xml:space="preserve">*29383439*</w:t>
-            </w:r>
           </w:p>
         </w:tc>
       </w:tr>
@@ -1584,7 +1478,7 @@
             <wp:extent cx="3429000" cy="2673350"/>
             <wp:effectExtent l="0" t="0" r="0" b="0"/>
             <wp:wrapNone/>
-            <wp:docPr id="7" name="_x0000_s1323"/>
+            <wp:docPr id="7" name="_x0000_s1107"/>
             <wp:cNvGraphicFramePr>
               <a:graphicFrameLocks xmlns:a="http://schemas.openxmlformats.org/drawingml/2006/main" noChangeAspect="1"/>
             </wp:cNvGraphicFramePr>
@@ -1592,7 +1486,7 @@
               <a:graphicData uri="http://schemas.openxmlformats.org/drawingml/2006/picture">
                 <pic:pic xmlns:pic="http://schemas.openxmlformats.org/drawingml/2006/picture">
                   <pic:nvPicPr>
-                    <pic:cNvPr id="0" name="_x0000_s1323"/>
+                    <pic:cNvPr id="0" name="_x0000_s1107"/>
                     <pic:cNvPicPr/>
                   </pic:nvPicPr>
                   <pic:blipFill>
@@ -1646,7 +1540,7 @@
             <wp:extent cx="3429000" cy="2673350"/>
             <wp:effectExtent l="0" t="0" r="0" b="0"/>
             <wp:wrapNone/>
-            <wp:docPr id="8" name="_x0000_s1324"/>
+            <wp:docPr id="8" name="_x0000_s1108"/>
             <wp:cNvGraphicFramePr>
               <a:graphicFrameLocks xmlns:a="http://schemas.openxmlformats.org/drawingml/2006/main" noChangeAspect="1"/>
             </wp:cNvGraphicFramePr>
@@ -1654,7 +1548,7 @@
               <a:graphicData uri="http://schemas.openxmlformats.org/drawingml/2006/picture">
                 <pic:pic xmlns:pic="http://schemas.openxmlformats.org/drawingml/2006/picture">
                   <pic:nvPicPr>
-                    <pic:cNvPr id="0" name="_x0000_s1324"/>
+                    <pic:cNvPr id="0" name="_x0000_s1108"/>
                     <pic:cNvPicPr/>
                   </pic:nvPicPr>
                   <pic:blipFill>
@@ -1707,7 +1601,7 @@
             <wp:extent cx="3429000" cy="2673350"/>
             <wp:effectExtent l="0" t="0" r="0" b="0"/>
             <wp:wrapNone/>
-            <wp:docPr id="9" name="_x0000_s1325"/>
+            <wp:docPr id="9" name="_x0000_s1109"/>
             <wp:cNvGraphicFramePr>
               <a:graphicFrameLocks xmlns:a="http://schemas.openxmlformats.org/drawingml/2006/main" noChangeAspect="1"/>
             </wp:cNvGraphicFramePr>
@@ -1715,7 +1609,7 @@
               <a:graphicData uri="http://schemas.openxmlformats.org/drawingml/2006/picture">
                 <pic:pic xmlns:pic="http://schemas.openxmlformats.org/drawingml/2006/picture">
                   <pic:nvPicPr>
-                    <pic:cNvPr id="0" name="_x0000_s1325"/>
+                    <pic:cNvPr id="0" name="_x0000_s1109"/>
                     <pic:cNvPicPr/>
                   </pic:nvPicPr>
                   <pic:blipFill>
@@ -1768,7 +1662,7 @@
             <wp:extent cx="3429000" cy="2673350"/>
             <wp:effectExtent l="0" t="0" r="0" b="0"/>
             <wp:wrapNone/>
-            <wp:docPr id="10" name="_x0000_s1326"/>
+            <wp:docPr id="10" name="_x0000_s1110"/>
             <wp:cNvGraphicFramePr>
               <a:graphicFrameLocks xmlns:a="http://schemas.openxmlformats.org/drawingml/2006/main" noChangeAspect="1"/>
             </wp:cNvGraphicFramePr>
@@ -1776,7 +1670,7 @@
               <a:graphicData uri="http://schemas.openxmlformats.org/drawingml/2006/picture">
                 <pic:pic xmlns:pic="http://schemas.openxmlformats.org/drawingml/2006/picture">
                   <pic:nvPicPr>
-                    <pic:cNvPr id="0" name="_x0000_s1326"/>
+                    <pic:cNvPr id="0" name="_x0000_s1110"/>
                     <pic:cNvPicPr/>
                   </pic:nvPicPr>
                   <pic:blipFill>
@@ -1828,7 +1722,7 @@
                 <wp:extent cx="1371600" cy="394970"/>
                 <wp:effectExtent l="19050" t="0" r="38100" b="24130"/>
                 <wp:wrapNone/>
-                <wp:docPr id="11" name="_x0000_s1327"/>
+                <wp:docPr id="11" name="_x0000_s1111"/>
                 <wp:cNvGraphicFramePr>
                   <a:graphicFrameLocks xmlns:a="http://schemas.openxmlformats.org/drawingml/2006/main" noChangeAspect="1"/>
                 </wp:cNvGraphicFramePr>
@@ -1887,7 +1781,7 @@
                       </wps:wsp>
                       <pic:pic xmlns:pic="http://schemas.openxmlformats.org/drawingml/2006/picture">
                         <pic:nvPicPr>
-                          <pic:cNvPr id="0" name="_x0000_s1329"/>
+                          <pic:cNvPr id="0" name="_x0000_s1113"/>
                           <pic:cNvPicPr/>
                         </pic:nvPicPr>
                         <pic:blipFill>
@@ -1924,9 +1818,9 @@
           </mc:Choice>
           <mc:Fallback>
             <w:pict>
-              <v:group id="_x0000_s1327" o:spid="_x0000_s1349" style="height:31.1pt;margin-left:286.6pt;margin-top:270.7pt;mso-height-percent:0;mso-height-relative:margin;mso-width-percent:0;mso-width-relative:margin;mso-wrap-distance-bottom:0;mso-wrap-distance-left:9pt;mso-wrap-distance-right:9pt;mso-wrap-distance-top:0;position:absolute;width:108pt;z-index:251681792" coordorigin="0,0" coordsize="1371600,394970">
-                <v:shape id="_x0000_s1328" o:spid="_x0000_s1350" type="#_x0000_t9" style="height:394970;mso-wrap-style:square;position:absolute;v-text-anchor:middle;visibility:visible;width:1371600" adj="1555" fillcolor="white" strokecolor="#8f8f8f" strokeweight="1pt"/>
-                <v:shape id="_x0000_s1329" o:spid="_x0000_s1351" type="#_x0000_t75" style="height:367665;left:95535;mso-wrap-style:square;position:absolute;top:27295;visibility:visible;width:1162050" o:bwmode="auto" filled="f" stroked="f">
+              <v:group id="_x0000_s1111" o:spid="_x0000_s1133" style="height:31.1pt;margin-left:286.6pt;margin-top:270.7pt;mso-height-percent:0;mso-height-relative:margin;mso-width-percent:0;mso-width-relative:margin;mso-wrap-distance-bottom:0;mso-wrap-distance-left:9pt;mso-wrap-distance-right:9pt;mso-wrap-distance-top:0;position:absolute;width:108pt;z-index:251681792" coordorigin="0,0" coordsize="1371600,394970">
+                <v:shape id="_x0000_s1112" o:spid="_x0000_s1134" type="#_x0000_t9" style="height:394970;mso-wrap-style:square;position:absolute;v-text-anchor:middle;visibility:visible;width:1371600" adj="1555" fillcolor="white" strokecolor="#8f8f8f" strokeweight="1pt"/>
+                <v:shape id="_x0000_s1113" o:spid="_x0000_s1135" type="#_x0000_t75" style="height:367665;left:95535;mso-wrap-style:square;position:absolute;top:27295;visibility:visible;width:1162050" o:bwmode="auto" filled="f" stroked="f">
                   <v:imagedata r:id="rId5" o:title=""/>
                   <o:lock v:ext="edit" aspectratio="t"/>
                   <w10:bordertop type="none" width="0"/>
@@ -1957,7 +1851,7 @@
                 <wp:extent cx="1371600" cy="394970"/>
                 <wp:effectExtent l="19050" t="0" r="38100" b="24130"/>
                 <wp:wrapNone/>
-                <wp:docPr id="12" name="_x0000_s1330"/>
+                <wp:docPr id="12" name="_x0000_s1114"/>
                 <wp:cNvGraphicFramePr>
                   <a:graphicFrameLocks xmlns:a="http://schemas.openxmlformats.org/drawingml/2006/main" noChangeAspect="1"/>
                 </wp:cNvGraphicFramePr>
@@ -2016,7 +1910,7 @@
                       </wps:wsp>
                       <pic:pic xmlns:pic="http://schemas.openxmlformats.org/drawingml/2006/picture">
                         <pic:nvPicPr>
-                          <pic:cNvPr id="0" name="_x0000_s1332"/>
+                          <pic:cNvPr id="0" name="_x0000_s1116"/>
                           <pic:cNvPicPr/>
                         </pic:nvPicPr>
                         <pic:blipFill>
@@ -2053,9 +1947,9 @@
           </mc:Choice>
           <mc:Fallback>
             <w:pict>
-              <v:group id="_x0000_s1330" o:spid="_x0000_s1352" style="height:31.1pt;margin-left:6.75pt;margin-top:270.95pt;mso-height-percent:0;mso-height-relative:margin;mso-width-percent:0;mso-width-relative:margin;mso-wrap-distance-bottom:0;mso-wrap-distance-left:9pt;mso-wrap-distance-right:9pt;mso-wrap-distance-top:0;position:absolute;width:108pt;z-index:251680768" coordorigin="0,0" coordsize="1371600,394970">
-                <v:shape id="_x0000_s1331" o:spid="_x0000_s1353" type="#_x0000_t9" style="height:394970;mso-wrap-style:square;position:absolute;v-text-anchor:middle;visibility:visible;width:1371600" adj="1555" fillcolor="white" strokecolor="#8f8f8f" strokeweight="1pt"/>
-                <v:shape id="_x0000_s1332" o:spid="_x0000_s1354" type="#_x0000_t75" style="height:367665;left:95535;mso-wrap-style:square;position:absolute;top:27295;visibility:visible;width:1162050" o:bwmode="auto" filled="f" stroked="f">
+              <v:group id="_x0000_s1114" o:spid="_x0000_s1136" style="height:31.1pt;margin-left:6.75pt;margin-top:270.95pt;mso-height-percent:0;mso-height-relative:margin;mso-width-percent:0;mso-width-relative:margin;mso-wrap-distance-bottom:0;mso-wrap-distance-left:9pt;mso-wrap-distance-right:9pt;mso-wrap-distance-top:0;position:absolute;width:108pt;z-index:251680768" coordorigin="0,0" coordsize="1371600,394970">
+                <v:shape id="_x0000_s1115" o:spid="_x0000_s1137" type="#_x0000_t9" style="height:394970;mso-wrap-style:square;position:absolute;v-text-anchor:middle;visibility:visible;width:1371600" adj="1555" fillcolor="white" strokecolor="#8f8f8f" strokeweight="1pt"/>
+                <v:shape id="_x0000_s1116" o:spid="_x0000_s1138" type="#_x0000_t75" style="height:367665;left:95535;mso-wrap-style:square;position:absolute;top:27295;visibility:visible;width:1162050" o:bwmode="auto" filled="f" stroked="f">
                   <v:imagedata r:id="rId5" o:title=""/>
                   <o:lock v:ext="edit" aspectratio="t"/>
                   <w10:bordertop type="none" width="0"/>
@@ -2086,7 +1980,7 @@
                 <wp:extent cx="1371600" cy="394970"/>
                 <wp:effectExtent l="19050" t="0" r="38100" b="24130"/>
                 <wp:wrapNone/>
-                <wp:docPr id="13" name="_x0000_s1333"/>
+                <wp:docPr id="13" name="_x0000_s1117"/>
                 <wp:cNvGraphicFramePr>
                   <a:graphicFrameLocks xmlns:a="http://schemas.openxmlformats.org/drawingml/2006/main" noChangeAspect="1"/>
                 </wp:cNvGraphicFramePr>
@@ -2145,7 +2039,7 @@
                       </wps:wsp>
                       <pic:pic xmlns:pic="http://schemas.openxmlformats.org/drawingml/2006/picture">
                         <pic:nvPicPr>
-                          <pic:cNvPr id="0" name="_x0000_s1335"/>
+                          <pic:cNvPr id="0" name="_x0000_s1119"/>
                           <pic:cNvPicPr/>
                         </pic:nvPicPr>
                         <pic:blipFill>
@@ -2182,9 +2076,9 @@
           </mc:Choice>
           <mc:Fallback>
             <w:pict>
-              <v:group id="_x0000_s1333" o:spid="_x0000_s1355" style="height:31.1pt;margin-left:286.5pt;margin-top:26.1pt;mso-height-percent:0;mso-height-relative:margin;mso-width-percent:0;mso-width-relative:margin;mso-wrap-distance-bottom:0;mso-wrap-distance-left:9pt;mso-wrap-distance-right:9pt;mso-wrap-distance-top:0;position:absolute;width:108pt;z-index:251678720" coordorigin="0,0" coordsize="1371600,394970">
-                <v:shape id="_x0000_s1334" o:spid="_x0000_s1356" type="#_x0000_t9" style="height:394970;mso-wrap-style:square;position:absolute;v-text-anchor:middle;visibility:visible;width:1371600" adj="1555" fillcolor="white" strokecolor="#8f8f8f" strokeweight="1pt"/>
-                <v:shape id="_x0000_s1335" o:spid="_x0000_s1357" type="#_x0000_t75" style="height:367665;left:95535;mso-wrap-style:square;position:absolute;top:17770;visibility:visible;width:1162050" o:bwmode="auto" filled="f" stroked="f">
+              <v:group id="_x0000_s1117" o:spid="_x0000_s1139" style="height:31.1pt;margin-left:286.5pt;margin-top:26.1pt;mso-height-percent:0;mso-height-relative:margin;mso-width-percent:0;mso-width-relative:margin;mso-wrap-distance-bottom:0;mso-wrap-distance-left:9pt;mso-wrap-distance-right:9pt;mso-wrap-distance-top:0;position:absolute;width:108pt;z-index:251678720" coordorigin="0,0" coordsize="1371600,394970">
+                <v:shape id="_x0000_s1118" o:spid="_x0000_s1140" type="#_x0000_t9" style="height:394970;mso-wrap-style:square;position:absolute;v-text-anchor:middle;visibility:visible;width:1371600" adj="1555" fillcolor="white" strokecolor="#8f8f8f" strokeweight="1pt"/>
+                <v:shape id="_x0000_s1119" o:spid="_x0000_s1141" type="#_x0000_t75" style="height:367665;left:95535;mso-wrap-style:square;position:absolute;top:17770;visibility:visible;width:1162050" o:bwmode="auto" filled="f" stroked="f">
                   <v:imagedata r:id="rId5" o:title=""/>
                   <o:lock v:ext="edit" aspectratio="t"/>
                   <w10:bordertop type="none" width="0"/>
@@ -2215,7 +2109,7 @@
                 <wp:extent cx="1371600" cy="394970"/>
                 <wp:effectExtent l="19050" t="0" r="38100" b="24130"/>
                 <wp:wrapNone/>
-                <wp:docPr id="14" name="_x0000_s1336"/>
+                <wp:docPr id="14" name="_x0000_s1120"/>
                 <wp:cNvGraphicFramePr>
                   <a:graphicFrameLocks xmlns:a="http://schemas.openxmlformats.org/drawingml/2006/main" noChangeAspect="1"/>
                 </wp:cNvGraphicFramePr>
@@ -2274,7 +2168,7 @@
                       </wps:wsp>
                       <pic:pic xmlns:pic="http://schemas.openxmlformats.org/drawingml/2006/picture">
                         <pic:nvPicPr>
-                          <pic:cNvPr id="0" name="_x0000_s1338"/>
+                          <pic:cNvPr id="0" name="_x0000_s1122"/>
                           <pic:cNvPicPr/>
                         </pic:nvPicPr>
                         <pic:blipFill>
@@ -2311,9 +2205,9 @@
           </mc:Choice>
           <mc:Fallback>
             <w:pict>
-              <v:group id="_x0000_s1336" o:spid="_x0000_s1358" style="height:31.1pt;margin-left:6.77pt;margin-top:26.85pt;mso-height-percent:0;mso-height-relative:margin;mso-width-percent:0;mso-width-relative:margin;mso-wrap-distance-bottom:0;mso-wrap-distance-left:9pt;mso-wrap-distance-right:9pt;mso-wrap-distance-top:0;position:absolute;width:108pt;z-index:251677696" coordorigin="0,0" coordsize="1371600,394970">
-                <v:shape id="_x0000_s1337" o:spid="_x0000_s1359" type="#_x0000_t9" style="height:394970;mso-wrap-style:square;position:absolute;v-text-anchor:middle;visibility:visible;width:1371600" adj="1555" fillcolor="white" strokecolor="#8f8f8f" strokeweight="1pt"/>
-                <v:shape id="_x0000_s1338" o:spid="_x0000_s1360" type="#_x0000_t75" style="height:367665;left:95535;mso-wrap-style:square;position:absolute;top:27295;visibility:visible;width:1162050" o:bwmode="auto" filled="f" stroked="f">
+              <v:group id="_x0000_s1120" o:spid="_x0000_s1142" style="height:31.1pt;margin-left:6.77pt;margin-top:26.85pt;mso-height-percent:0;mso-height-relative:margin;mso-width-percent:0;mso-width-relative:margin;mso-wrap-distance-bottom:0;mso-wrap-distance-left:9pt;mso-wrap-distance-right:9pt;mso-wrap-distance-top:0;position:absolute;width:108pt;z-index:251677696" coordorigin="0,0" coordsize="1371600,394970">
+                <v:shape id="_x0000_s1121" o:spid="_x0000_s1143" type="#_x0000_t9" style="height:394970;mso-wrap-style:square;position:absolute;v-text-anchor:middle;visibility:visible;width:1371600" adj="1555" fillcolor="white" strokecolor="#8f8f8f" strokeweight="1pt"/>
+                <v:shape id="_x0000_s1122" o:spid="_x0000_s1144" type="#_x0000_t75" style="height:367665;left:95535;mso-wrap-style:square;position:absolute;top:27295;visibility:visible;width:1162050" o:bwmode="auto" filled="f" stroked="f">
                   <v:imagedata r:id="rId5" o:title=""/>
                   <o:lock v:ext="edit" aspectratio="t"/>
                   <w10:bordertop type="none" width="0"/>
@@ -2342,7 +2236,7 @@
             <wp:extent cx="414020" cy="414020"/>
             <wp:effectExtent l="0" t="0" r="5080" b="5080"/>
             <wp:wrapNone/>
-            <wp:docPr id="15" name="_x0000_s1339"/>
+            <wp:docPr id="15" name="_x0000_s1123"/>
             <wp:cNvGraphicFramePr>
               <a:graphicFrameLocks xmlns:a="http://schemas.openxmlformats.org/drawingml/2006/main" noChangeAspect="1"/>
             </wp:cNvGraphicFramePr>
@@ -2350,7 +2244,7 @@
               <a:graphicData uri="http://schemas.openxmlformats.org/drawingml/2006/picture">
                 <pic:pic xmlns:pic="http://schemas.openxmlformats.org/drawingml/2006/picture">
                   <pic:nvPicPr>
-                    <pic:cNvPr id="0" name="_x0000_s1339"/>
+                    <pic:cNvPr id="0" name="_x0000_s1123"/>
                     <pic:cNvPicPr/>
                   </pic:nvPicPr>
                   <pic:blipFill>
@@ -2394,7 +2288,7 @@
             <wp:extent cx="414020" cy="414020"/>
             <wp:effectExtent l="0" t="0" r="5080" b="5080"/>
             <wp:wrapNone/>
-            <wp:docPr id="16" name="_x0000_s1340"/>
+            <wp:docPr id="16" name="_x0000_s1124"/>
             <wp:cNvGraphicFramePr>
               <a:graphicFrameLocks xmlns:a="http://schemas.openxmlformats.org/drawingml/2006/main" noChangeAspect="1"/>
             </wp:cNvGraphicFramePr>
@@ -2402,7 +2296,7 @@
               <a:graphicData uri="http://schemas.openxmlformats.org/drawingml/2006/picture">
                 <pic:pic xmlns:pic="http://schemas.openxmlformats.org/drawingml/2006/picture">
                   <pic:nvPicPr>
-                    <pic:cNvPr id="0" name="_x0000_s1340"/>
+                    <pic:cNvPr id="0" name="_x0000_s1124"/>
                     <pic:cNvPicPr/>
                   </pic:nvPicPr>
                   <pic:blipFill>
@@ -2446,7 +2340,7 @@
             <wp:extent cx="414020" cy="414020"/>
             <wp:effectExtent l="0" t="0" r="5080" b="5080"/>
             <wp:wrapNone/>
-            <wp:docPr id="17" name="_x0000_s1341"/>
+            <wp:docPr id="17" name="_x0000_s1125"/>
             <wp:cNvGraphicFramePr>
               <a:graphicFrameLocks xmlns:a="http://schemas.openxmlformats.org/drawingml/2006/main" noChangeAspect="1"/>
             </wp:cNvGraphicFramePr>
@@ -2454,7 +2348,7 @@
               <a:graphicData uri="http://schemas.openxmlformats.org/drawingml/2006/picture">
                 <pic:pic xmlns:pic="http://schemas.openxmlformats.org/drawingml/2006/picture">
                   <pic:nvPicPr>
-                    <pic:cNvPr id="0" name="_x0000_s1341"/>
+                    <pic:cNvPr id="0" name="_x0000_s1125"/>
                     <pic:cNvPicPr/>
                   </pic:nvPicPr>
                   <pic:blipFill>
@@ -2498,7 +2392,7 @@
             <wp:extent cx="414020" cy="414020"/>
             <wp:effectExtent l="0" t="0" r="5080" b="5080"/>
             <wp:wrapNone/>
-            <wp:docPr id="18" name="_x0000_s1342"/>
+            <wp:docPr id="18" name="_x0000_s1126"/>
             <wp:cNvGraphicFramePr>
               <a:graphicFrameLocks xmlns:a="http://schemas.openxmlformats.org/drawingml/2006/main" noChangeAspect="1"/>
             </wp:cNvGraphicFramePr>
@@ -2506,7 +2400,7 @@
               <a:graphicData uri="http://schemas.openxmlformats.org/drawingml/2006/picture">
                 <pic:pic xmlns:pic="http://schemas.openxmlformats.org/drawingml/2006/picture">
                   <pic:nvPicPr>
-                    <pic:cNvPr id="0" name="_x0000_s1342"/>
+                    <pic:cNvPr id="0" name="_x0000_s1126"/>
                     <pic:cNvPicPr/>
                   </pic:nvPicPr>
                   <pic:blipFill>

</xml_diff>